<commit_message>
Removed useless if in gameWorld.js, and added section 2 to docs
</commit_message>
<xml_diff>
--- a/Курсова_Лєус_В.Д..docx
+++ b/Курсова_Лєус_В.Д..docx
@@ -1119,15 +1119,7 @@
       </w:r>
       <w:proofErr w:type="spellEnd"/>
       <w:r>
-        <w:t xml:space="preserve">» - палиця. Початкова версія гри була такою: дві кулі, шість луз, обручі – ворота та вертикальний кілочок, яким не штовхали шари, а били. Зараз же залишили лише </w:t>
-      </w:r>
-      <w:proofErr w:type="spellStart"/>
-      <w:r>
-        <w:t>кий</w:t>
-      </w:r>
-      <w:proofErr w:type="spellEnd"/>
-      <w:r>
-        <w:t xml:space="preserve"> та кулі. Зелене покриття столу, пояснюється тим, що спочатку в більярд грали на дворі, але потім гру перенесли у закриті приміщення, а покриття стало як згадкою про траву, на якій колись грали в нього.</w:t>
+        <w:t>» - палиця. Початкова версія гри була такою: дві кулі, шість луз, обручі – ворота та вертикальний кілочок, яким не штовхали шари, а били. Зараз же залишили лише кий та кулі. Зелене покриття столу, пояснюється тим, що спочатку в більярд грали на дворі, але потім гру перенесли у закриті приміщення, а покриття стало як згадкою про траву, на якій колись грали в нього.</w:t>
       </w:r>
     </w:p>
     <w:p>
@@ -1245,15 +1237,7 @@
       </w:r>
       <w:proofErr w:type="spellEnd"/>
       <w:r>
-        <w:t xml:space="preserve"> – </w:t>
-      </w:r>
-      <w:proofErr w:type="spellStart"/>
-      <w:r>
-        <w:t>кий</w:t>
-      </w:r>
-      <w:proofErr w:type="spellEnd"/>
-      <w:r>
-        <w:t>, наш об’єкт, що задаватиме силу удару по м’ячу та напрямок зміни траєкторії руху основної кулі.</w:t>
+        <w:t xml:space="preserve"> – кий, наш об’єкт, що задаватиме силу удару по м’ячу та напрямок зміни траєкторії руху основної кулі.</w:t>
       </w:r>
     </w:p>
     <w:p>
@@ -1392,58 +1376,42 @@
     <w:p>
       <w:r>
         <w:tab/>
-        <w:t xml:space="preserve">Після того, як ми розташували на нашому ігровому полі, саме поле основний м’яч та </w:t>
+        <w:t>Після того, як ми розташували на нашому ігровому полі, саме поле основний м’яч та кий, що було реалізовано через завантаження картинок формату .</w:t>
       </w:r>
       <w:proofErr w:type="spellStart"/>
       <w:r>
-        <w:t>кий</w:t>
+        <w:t>png</w:t>
       </w:r>
       <w:proofErr w:type="spellEnd"/>
       <w:r>
-        <w:t>, що було реалізовано через завантаження картинок формату .</w:t>
+        <w:t xml:space="preserve">, перед нами постає питання, як нам задавати напрямок, куди вдарити </w:t>
       </w:r>
       <w:proofErr w:type="spellStart"/>
       <w:r>
-        <w:t>png</w:t>
+        <w:t>києм</w:t>
       </w:r>
       <w:proofErr w:type="spellEnd"/>
       <w:r>
-        <w:t xml:space="preserve">, перед нами постає питання, як нам задавати напрямок, куди вдарити </w:t>
+        <w:t xml:space="preserve">, що м’яч полетів туди, куди нам потрібно. Шукаючи способи вирішення, я прийшов до способу деяких ігор 90-х – слідування за нашим курсором миші. Для цього була знайдена стаття, що автором якої є </w:t>
       </w:r>
       <w:proofErr w:type="spellStart"/>
       <w:r>
-        <w:t>києм</w:t>
+        <w:t>Neil</w:t>
       </w:r>
       <w:proofErr w:type="spellEnd"/>
       <w:r>
-        <w:t xml:space="preserve">, що м’яч полетів туди, куди нам потрібно. Шукаючи способи вирішення, я прийшов до способу деяких ігор 90-х – слідування за нашим курсором миші. Для цього була знайдена стаття, що автором якої є </w:t>
+        <w:t xml:space="preserve"> </w:t>
       </w:r>
       <w:proofErr w:type="spellStart"/>
       <w:r>
-        <w:t>Neil</w:t>
+        <w:t>Brown</w:t>
       </w:r>
       <w:proofErr w:type="spellEnd"/>
       <w:r>
-        <w:t xml:space="preserve"> </w:t>
-      </w:r>
-      <w:proofErr w:type="spellStart"/>
-      <w:r>
-        <w:t>Brown</w:t>
-      </w:r>
-      <w:proofErr w:type="spellEnd"/>
-      <w:r>
         <w:t>, (посилання на статтю буде у списках використаних джерел), де детально описано спосіб задання слідування певного об’єкту за іншим об’єктом по прямій. Вирішення виявилось досить простим</w:t>
       </w:r>
       <w:r>
-        <w:t xml:space="preserve">, маючи координати точок об’єкта що слідує та об’єкта за яким слідуватимуть, ми можемо використати просту геометрію зі школи, отже, дистанція між цими точками – буде діагоналлю – рівною прямою, і коли об’єкт, за яким слідуватимуть буде перпендикулярно перед об’єктом, що слідує, то тут вектор куди дивитиметься наш </w:t>
-      </w:r>
-      <w:proofErr w:type="spellStart"/>
-      <w:r>
-        <w:t>кий</w:t>
-      </w:r>
-      <w:proofErr w:type="spellEnd"/>
-      <w:r>
-        <w:t xml:space="preserve"> - не змінюється, вже тільки при переміщенні курсору, ми використаємо прямокутний трикутник, де будемо через тангенс кута, знаходити, на скільки і куди треба повернути об’єкт, що слідує, що вони знову були на прямій лінії, практично це виглядатиме так:</w:t>
+        <w:t>, маючи координати точок об’єкта що слідує та об’єкта за яким слідуватимуть, ми можемо використати просту геометрію зі школи, отже, дистанція між цими точками – буде діагоналлю – рівною прямою, і коли об’єкт, за яким слідуватимуть буде перпендикулярно перед об’єктом, що слідує, то тут вектор куди дивитиметься наш кий - не змінюється, вже тільки при переміщенні курсору, ми використаємо прямокутний трикутник, де будемо через тангенс кута, знаходити, на скільки і куди треба повернути об’єкт, що слідує, що вони знову були на прямій лінії, практично це виглядатиме так:</w:t>
       </w:r>
     </w:p>
     <w:p>
@@ -4240,10 +4208,7 @@
         <w:t xml:space="preserve"> </w:t>
       </w:r>
       <w:r>
-        <w:t>скалярну нормальну та тангенціальну швидкості у вектори</w:t>
-      </w:r>
-      <w:r>
-        <w:t>,</w:t>
+        <w:t>скалярну нормальну та тангенціальну швидкості у вектори,</w:t>
       </w:r>
       <w:r>
         <w:t xml:space="preserve"> помноживши наш </w:t>
@@ -4449,13 +4414,7 @@
                     <w:rPr>
                       <w:rFonts w:ascii="Cambria Math" w:hAnsi="Cambria Math"/>
                     </w:rPr>
-                    <m:t>1</m:t>
-                  </m:r>
-                  <m:r>
-                    <w:rPr>
-                      <w:rFonts w:ascii="Cambria Math" w:hAnsi="Cambria Math"/>
-                    </w:rPr>
-                    <m:t>t</m:t>
+                    <m:t>1t</m:t>
                   </m:r>
                 </m:sub>
                 <m:sup>
@@ -4497,13 +4456,7 @@
                 <w:rPr>
                   <w:rFonts w:ascii="Cambria Math" w:hAnsi="Cambria Math"/>
                 </w:rPr>
-                <m:t>1</m:t>
-              </m:r>
-              <m:r>
-                <w:rPr>
-                  <w:rFonts w:ascii="Cambria Math" w:hAnsi="Cambria Math"/>
-                </w:rPr>
-                <m:t>t</m:t>
+                <m:t>1t</m:t>
               </m:r>
             </m:sub>
             <m:sup>
@@ -4537,14 +4490,7 @@
                   <w:rFonts w:ascii="Cambria Math" w:hAnsi="Cambria Math"/>
                   <w:lang w:val="en-US"/>
                 </w:rPr>
-                <m:t>u</m:t>
-              </m:r>
-              <m:r>
-                <w:rPr>
-                  <w:rFonts w:ascii="Cambria Math" w:hAnsi="Cambria Math"/>
-                  <w:lang w:val="en-US"/>
-                </w:rPr>
-                <m:t>t</m:t>
+                <m:t>ut</m:t>
               </m:r>
             </m:e>
           </m:acc>
@@ -4552,13 +4498,7 @@
             <w:rPr>
               <w:rFonts w:ascii="Cambria Math" w:hAnsi="Cambria Math"/>
             </w:rPr>
-            <m:t>;</m:t>
-          </m:r>
-          <m:r>
-            <w:rPr>
-              <w:rFonts w:ascii="Cambria Math" w:hAnsi="Cambria Math"/>
-            </w:rPr>
-            <m:t xml:space="preserve"> </m:t>
+            <m:t xml:space="preserve">; </m:t>
           </m:r>
           <m:acc>
             <m:accPr>
@@ -4593,13 +4533,7 @@
                     <w:rPr>
                       <w:rFonts w:ascii="Cambria Math" w:hAnsi="Cambria Math"/>
                     </w:rPr>
-                    <m:t>2</m:t>
-                  </m:r>
-                  <m:r>
-                    <w:rPr>
-                      <w:rFonts w:ascii="Cambria Math" w:hAnsi="Cambria Math"/>
-                    </w:rPr>
-                    <m:t>n</m:t>
+                    <m:t>2n</m:t>
                   </m:r>
                 </m:sub>
                 <m:sup>
@@ -4641,13 +4575,7 @@
                 <w:rPr>
                   <w:rFonts w:ascii="Cambria Math" w:hAnsi="Cambria Math"/>
                 </w:rPr>
-                <m:t>2</m:t>
-              </m:r>
-              <m:r>
-                <w:rPr>
-                  <w:rFonts w:ascii="Cambria Math" w:hAnsi="Cambria Math"/>
-                </w:rPr>
-                <m:t>n</m:t>
+                <m:t>2n</m:t>
               </m:r>
             </m:sub>
             <m:sup>
@@ -4800,14 +4728,7 @@
                   <w:rFonts w:ascii="Cambria Math" w:hAnsi="Cambria Math"/>
                   <w:lang w:val="en-US"/>
                 </w:rPr>
-                <m:t>u</m:t>
-              </m:r>
-              <m:r>
-                <w:rPr>
-                  <w:rFonts w:ascii="Cambria Math" w:hAnsi="Cambria Math"/>
-                  <w:lang w:val="en-US"/>
-                </w:rPr>
-                <m:t>t</m:t>
+                <m:t>ut</m:t>
               </m:r>
             </m:e>
           </m:acc>
@@ -5107,13 +5028,7 @@
                     <w:rPr>
                       <w:rFonts w:ascii="Cambria Math" w:hAnsi="Cambria Math"/>
                     </w:rPr>
-                    <m:t>2</m:t>
-                  </m:r>
-                  <m:r>
-                    <w:rPr>
-                      <w:rFonts w:ascii="Cambria Math" w:hAnsi="Cambria Math"/>
-                    </w:rPr>
-                    <m:t>n</m:t>
+                    <m:t>2n</m:t>
                   </m:r>
                 </m:sub>
                 <m:sup>
@@ -5461,56 +5376,42 @@
     <w:p>
       <w:r>
         <w:rPr>
+          <w:lang w:val="ru-RU"/>
+        </w:rPr>
+        <w:tab/>
+      </w:r>
+      <w:r>
+        <w:t>Для закінчення раунду потрібно щоб збулась якась з умов: котрийсь гравець втратив всі життя, обидва гравці змарнували всі спроби, всі м’ячі у лузах окрім білого.</w:t>
+      </w:r>
+      <w:r>
+        <w:t xml:space="preserve"> Перевірка на можливе закінчення раунду робиться після кожного ходу, одного з гравців.</w:t>
+      </w:r>
+      <w:r>
+        <w:t xml:space="preserve"> Якщо ж хоча б одна умова відбулася</w:t>
+      </w:r>
+      <w:r>
+        <w:t xml:space="preserve">, вилітає повідомлення про переможця та дається два вибори, натиснути </w:t>
+      </w:r>
+      <w:r>
+        <w:rPr>
           <w:lang w:val="en-US"/>
         </w:rPr>
-        <w:tab/>
-      </w:r>
-      <w:r>
-        <w:t>Для закінчення раунду потрібно щоб збулась якась з умов: котрийсь гравець втратив всі життя, обидва гравці змарнували всі спроби, всі м’ячі у лузах окрім білого.</w:t>
-      </w:r>
-      <w:r>
-        <w:t xml:space="preserve"> Перевірка на можливе закінчення раунду робиться після кожного ходу, одного з гравців.</w:t>
-      </w:r>
-      <w:r>
-        <w:t xml:space="preserve"> Якщо ж хоча б одна умова відбулася</w:t>
-      </w:r>
-      <w:r>
-        <w:t xml:space="preserve">, вилітає повідомлення про переможця та дається два вибори, натиснути </w:t>
+        <w:t>Esc</w:t>
+      </w:r>
+      <w:r>
+        <w:t xml:space="preserve"> щоб продовжити гру в наступному раунді, чи натиснути </w:t>
       </w:r>
       <w:r>
         <w:rPr>
           <w:lang w:val="en-US"/>
         </w:rPr>
-        <w:t>Esc</w:t>
-      </w:r>
-      <w:r>
-        <w:t xml:space="preserve"> щоб продовжити гру в наступному раунді, чи натиснути </w:t>
-      </w:r>
-      <w:r>
-        <w:rPr>
-          <w:lang w:val="en-US"/>
-        </w:rPr>
         <w:t>F</w:t>
       </w:r>
       <w:r>
         <w:t>5</w:t>
       </w:r>
       <w:r>
-        <w:t xml:space="preserve"> щоб повністю перезапустити гру. Гра перезапускається сама через 2 секунди після завершення раунду </w:t>
-      </w:r>
-      <w:r>
-        <w:t>лиш чекає вибору гравця, продовжити, чи перезапуститися повніст</w:t>
-      </w:r>
-      <w:r>
-        <w:t xml:space="preserve">ю. Якщо продовжити, то м’ячі та </w:t>
-      </w:r>
-      <w:proofErr w:type="spellStart"/>
-      <w:r>
-        <w:t>кий</w:t>
-      </w:r>
-      <w:proofErr w:type="spellEnd"/>
-      <w:r>
-        <w:t xml:space="preserve"> повертаються на місця, скидаються результати гравців, </w:t>
+        <w:t xml:space="preserve"> щоб повністю перезапустити гру. Гра перезапускається сама через 2 секунди після завершення раунду лиш чекає вибору гравця, продовжити, чи перезапуститися повністю. Якщо продовжити, то м’ячі та кий повертаються на місця, скидаються результати гравців, </w:t>
       </w:r>
       <w:r>
         <w:rPr>
@@ -5605,7 +5506,594 @@
         <w:br w:type="page"/>
       </w:r>
     </w:p>
+    <w:p>
+      <w:pPr>
+        <w:pStyle w:val="a3"/>
+        <w:jc w:val="center"/>
+        <w:rPr>
+          <w:rFonts w:ascii="Times New Roman" w:hAnsi="Times New Roman" w:cs="Times New Roman"/>
+          <w:b/>
+          <w:bCs/>
+          <w:sz w:val="40"/>
+          <w:szCs w:val="40"/>
+        </w:rPr>
+      </w:pPr>
+      <w:r>
+        <w:rPr>
+          <w:rFonts w:ascii="Times New Roman" w:hAnsi="Times New Roman" w:cs="Times New Roman"/>
+          <w:b/>
+          <w:bCs/>
+          <w:sz w:val="40"/>
+          <w:szCs w:val="40"/>
+          <w:lang w:val="ru-RU"/>
+        </w:rPr>
+        <w:lastRenderedPageBreak/>
+        <w:t>Розд</w:t>
+      </w:r>
+      <w:r>
+        <w:rPr>
+          <w:rFonts w:ascii="Times New Roman" w:hAnsi="Times New Roman" w:cs="Times New Roman"/>
+          <w:b/>
+          <w:bCs/>
+          <w:sz w:val="40"/>
+          <w:szCs w:val="40"/>
+        </w:rPr>
+        <w:t>іл 2. Проектування програмного продукту гри «Більярд»</w:t>
+      </w:r>
+    </w:p>
+    <w:p>
+      <w:pPr>
+        <w:pStyle w:val="1"/>
+        <w:numPr>
+          <w:ilvl w:val="1"/>
+          <w:numId w:val="2"/>
+        </w:numPr>
+        <w:rPr>
+          <w:rFonts w:ascii="Times New Roman" w:hAnsi="Times New Roman" w:cs="Times New Roman"/>
+          <w:b/>
+          <w:bCs/>
+          <w:color w:val="auto"/>
+          <w:sz w:val="28"/>
+          <w:szCs w:val="28"/>
+        </w:rPr>
+      </w:pPr>
+      <w:r>
+        <w:rPr>
+          <w:rFonts w:ascii="Times New Roman" w:hAnsi="Times New Roman" w:cs="Times New Roman"/>
+          <w:b/>
+          <w:bCs/>
+          <w:color w:val="auto"/>
+          <w:sz w:val="28"/>
+          <w:szCs w:val="28"/>
+        </w:rPr>
+        <w:t>Загальна концепція майбутньої гри «Більярд».</w:t>
+      </w:r>
+    </w:p>
+    <w:p>
+      <w:pPr>
+        <w:ind w:firstLine="705"/>
+      </w:pPr>
+      <w:r>
+        <w:t>Програма матиме реалізацію управління через комп’ютерну мишу, мати графічне зображення поля для взаємодії користувача та гральних об’єктів. Також наш продукт повинен реалізувати всі умови, що були поставлені нам як правила, тобто реалізація нашої гри «Більярд» з усіма потрібними функціями.</w:t>
+      </w:r>
+    </w:p>
+    <w:p>
+      <w:pPr>
+        <w:ind w:firstLine="705"/>
+      </w:pPr>
+      <w:r>
+        <w:t>Гра повинна містити в собі такі об’єкти:</w:t>
+      </w:r>
+    </w:p>
+    <w:p>
+      <w:pPr>
+        <w:pStyle w:val="a5"/>
+        <w:numPr>
+          <w:ilvl w:val="0"/>
+          <w:numId w:val="4"/>
+        </w:numPr>
+      </w:pPr>
+      <w:r>
+        <w:rPr>
+          <w:lang w:val="en-US"/>
+        </w:rPr>
+        <w:t>Player</w:t>
+      </w:r>
+      <w:r>
+        <w:t>, що матиме такі властивості: номер, кількість життів, кількість спроб та рахунок за раунд.</w:t>
+      </w:r>
+    </w:p>
+    <w:p>
+      <w:pPr>
+        <w:pStyle w:val="a5"/>
+        <w:numPr>
+          <w:ilvl w:val="0"/>
+          <w:numId w:val="4"/>
+        </w:numPr>
+      </w:pPr>
+      <w:r>
+        <w:t>Ігрове поле, що має такі об’єкти: масив м’ячів, кий, та лузи.</w:t>
+      </w:r>
+    </w:p>
+    <w:p>
+      <w:pPr>
+        <w:pStyle w:val="a5"/>
+        <w:numPr>
+          <w:ilvl w:val="0"/>
+          <w:numId w:val="4"/>
+        </w:numPr>
+      </w:pPr>
+      <w:r>
+        <w:t xml:space="preserve">Систему управління </w:t>
+      </w:r>
+      <w:proofErr w:type="spellStart"/>
+      <w:r>
+        <w:t>києм</w:t>
+      </w:r>
+      <w:proofErr w:type="spellEnd"/>
+      <w:r>
+        <w:t>, тобто його поворот навколо білої кулі та удар по ній і оновлення до наступної позиції білого м’яча.</w:t>
+      </w:r>
+    </w:p>
+    <w:p>
+      <w:pPr>
+        <w:pStyle w:val="a5"/>
+        <w:numPr>
+          <w:ilvl w:val="0"/>
+          <w:numId w:val="4"/>
+        </w:numPr>
+      </w:pPr>
+      <w:r>
+        <w:t>Метод перевірки переможця в раунді, та зміни ходу поточного гравця.</w:t>
+      </w:r>
+    </w:p>
+    <w:p>
+      <w:pPr>
+        <w:pStyle w:val="1"/>
+        <w:numPr>
+          <w:ilvl w:val="1"/>
+          <w:numId w:val="2"/>
+        </w:numPr>
+        <w:rPr>
+          <w:rFonts w:ascii="Times New Roman" w:hAnsi="Times New Roman" w:cs="Times New Roman"/>
+          <w:b/>
+          <w:bCs/>
+          <w:color w:val="auto"/>
+          <w:sz w:val="28"/>
+          <w:szCs w:val="28"/>
+        </w:rPr>
+      </w:pPr>
+      <w:r>
+        <w:rPr>
+          <w:rFonts w:ascii="Times New Roman" w:hAnsi="Times New Roman" w:cs="Times New Roman"/>
+          <w:b/>
+          <w:bCs/>
+          <w:color w:val="auto"/>
+          <w:sz w:val="28"/>
+          <w:szCs w:val="28"/>
+        </w:rPr>
+        <w:t>Опис основних алгоритмів гри «Більярд».</w:t>
+      </w:r>
+    </w:p>
+    <w:p>
+      <w:pPr>
+        <w:pStyle w:val="a5"/>
+        <w:numPr>
+          <w:ilvl w:val="2"/>
+          <w:numId w:val="2"/>
+        </w:numPr>
+        <w:rPr>
+          <w:b/>
+          <w:bCs/>
+        </w:rPr>
+      </w:pPr>
+      <w:r>
+        <w:rPr>
+          <w:b/>
+          <w:bCs/>
+        </w:rPr>
+        <w:t>Алгоритм генерації початкових об’єктів.</w:t>
+      </w:r>
+    </w:p>
+    <w:p>
+      <w:pPr>
+        <w:ind w:left="1050"/>
+      </w:pPr>
+      <w:r>
+        <w:t xml:space="preserve">Ігрове поле – це певний </w:t>
+      </w:r>
+      <w:r>
+        <w:rPr>
+          <w:lang w:val="en-US"/>
+        </w:rPr>
+        <w:t>canvas</w:t>
+      </w:r>
+      <w:r>
+        <w:t xml:space="preserve">, на якому ми малюємо об’єкти: стіл, м’ячі, кий, в моєму виді вирішення, це будуть картинки формату </w:t>
+      </w:r>
+      <w:r>
+        <w:t>.</w:t>
+      </w:r>
+      <w:r>
+        <w:rPr>
+          <w:lang w:val="en-US"/>
+        </w:rPr>
+        <w:t>png</w:t>
+      </w:r>
+      <w:r>
+        <w:t>,</w:t>
+      </w:r>
+      <w:r>
+        <w:t xml:space="preserve"> всі вони будуть завантажуватись по черзі, спочатку картинка реального ігрового стола – як задній фон, потім кий, потім всі м’ячі, що будуть представлені одновимірним масивом об’єктів </w:t>
+      </w:r>
+      <w:r>
+        <w:t>класу</w:t>
+      </w:r>
+      <w:r>
+        <w:t xml:space="preserve"> </w:t>
+      </w:r>
+      <w:r>
+        <w:rPr>
+          <w:lang w:val="en-US"/>
+        </w:rPr>
+        <w:t>Ball</w:t>
+      </w:r>
+      <w:r>
+        <w:t>, що має такі властивості: позицію та колір, за позицією буде відмальовуватись картинка м’яча, яка в свою чергу обирається за рахунок кольору, введеного нами при створенні об’єкту цього класу.</w:t>
+      </w:r>
+    </w:p>
+    <w:p>
+      <w:pPr>
+        <w:ind w:left="1050"/>
+      </w:pPr>
+      <w:r>
+        <w:lastRenderedPageBreak/>
+        <w:t xml:space="preserve">Кий же буде об’єктом класу </w:t>
+      </w:r>
+      <w:r>
+        <w:rPr>
+          <w:lang w:val="en-US"/>
+        </w:rPr>
+        <w:t>Stick</w:t>
+      </w:r>
+      <w:r>
+        <w:t>, що матиме 2 параметри, початкову позицію, ідентично до позиції білої кулі, та прив’язку до певного м’яча, в нашому випадку – білого.</w:t>
+      </w:r>
+    </w:p>
+    <w:p>
+      <w:r>
+        <w:tab/>
+        <w:t>Всі наступні алгоритми, що виконуватиме наша програма, були описані в Розділі 1. Саме наведені вище рішення і використовуватиме наша програма для реалізації нашого програмного продукту, а саме гри «Більярд».</w:t>
+      </w:r>
+    </w:p>
+    <w:p>
+      <w:pPr>
+        <w:pStyle w:val="1"/>
+        <w:numPr>
+          <w:ilvl w:val="1"/>
+          <w:numId w:val="2"/>
+        </w:numPr>
+        <w:rPr>
+          <w:rFonts w:ascii="Times New Roman" w:hAnsi="Times New Roman" w:cs="Times New Roman"/>
+          <w:b/>
+          <w:bCs/>
+          <w:color w:val="auto"/>
+          <w:sz w:val="28"/>
+          <w:szCs w:val="28"/>
+        </w:rPr>
+      </w:pPr>
+      <w:r>
+        <w:rPr>
+          <w:rFonts w:ascii="Times New Roman" w:hAnsi="Times New Roman" w:cs="Times New Roman"/>
+          <w:b/>
+          <w:bCs/>
+          <w:color w:val="auto"/>
+          <w:sz w:val="28"/>
+          <w:szCs w:val="28"/>
+        </w:rPr>
+        <w:t>Блок-схеми для основних алгоритмів гри «Більярд».</w:t>
+      </w:r>
+    </w:p>
+    <w:p>
+      <w:pPr>
+        <w:jc w:val="center"/>
+      </w:pPr>
+      <w:r>
+        <w:drawing>
+          <wp:inline distT="0" distB="0" distL="0" distR="0" wp14:anchorId="4EB42E1F" wp14:editId="2E47536D">
+            <wp:extent cx="4685403" cy="6607834"/>
+            <wp:effectExtent l="0" t="0" r="1270" b="2540"/>
+            <wp:docPr id="7" name="Рисунок 7"/>
+            <wp:cNvGraphicFramePr>
+              <a:graphicFrameLocks xmlns:a="http://schemas.openxmlformats.org/drawingml/2006/main" noChangeAspect="1"/>
+            </wp:cNvGraphicFramePr>
+            <a:graphic xmlns:a="http://schemas.openxmlformats.org/drawingml/2006/main">
+              <a:graphicData uri="http://schemas.openxmlformats.org/drawingml/2006/picture">
+                <pic:pic xmlns:pic="http://schemas.openxmlformats.org/drawingml/2006/picture">
+                  <pic:nvPicPr>
+                    <pic:cNvPr id="1" name=""/>
+                    <pic:cNvPicPr/>
+                  </pic:nvPicPr>
+                  <pic:blipFill>
+                    <a:blip r:embed="rId7"/>
+                    <a:stretch>
+                      <a:fillRect/>
+                    </a:stretch>
+                  </pic:blipFill>
+                  <pic:spPr>
+                    <a:xfrm>
+                      <a:off x="0" y="0"/>
+                      <a:ext cx="4726923" cy="6666390"/>
+                    </a:xfrm>
+                    <a:prstGeom prst="rect">
+                      <a:avLst/>
+                    </a:prstGeom>
+                  </pic:spPr>
+                </pic:pic>
+              </a:graphicData>
+            </a:graphic>
+          </wp:inline>
+        </w:drawing>
+      </w:r>
+    </w:p>
+    <w:p>
+      <w:pPr>
+        <w:jc w:val="center"/>
+      </w:pPr>
+      <w:r>
+        <w:lastRenderedPageBreak/>
+        <w:drawing>
+          <wp:anchor distT="0" distB="0" distL="114300" distR="114300" simplePos="0" relativeHeight="251658240" behindDoc="0" locked="0" layoutInCell="1" allowOverlap="1" wp14:anchorId="27ED1549" wp14:editId="4BBB124B">
+            <wp:simplePos x="0" y="0"/>
+            <wp:positionH relativeFrom="column">
+              <wp:posOffset>-433226</wp:posOffset>
+            </wp:positionH>
+            <wp:positionV relativeFrom="paragraph">
+              <wp:posOffset>0</wp:posOffset>
+            </wp:positionV>
+            <wp:extent cx="5940425" cy="3926840"/>
+            <wp:effectExtent l="0" t="0" r="3175" b="0"/>
+            <wp:wrapTopAndBottom/>
+            <wp:docPr id="4" name="Рисунок 4"/>
+            <wp:cNvGraphicFramePr>
+              <a:graphicFrameLocks xmlns:a="http://schemas.openxmlformats.org/drawingml/2006/main" noChangeAspect="1"/>
+            </wp:cNvGraphicFramePr>
+            <a:graphic xmlns:a="http://schemas.openxmlformats.org/drawingml/2006/main">
+              <a:graphicData uri="http://schemas.openxmlformats.org/drawingml/2006/picture">
+                <pic:pic xmlns:pic="http://schemas.openxmlformats.org/drawingml/2006/picture">
+                  <pic:nvPicPr>
+                    <pic:cNvPr id="1" name=""/>
+                    <pic:cNvPicPr/>
+                  </pic:nvPicPr>
+                  <pic:blipFill>
+                    <a:blip r:embed="rId8">
+                      <a:extLst>
+                        <a:ext uri="{28A0092B-C50C-407E-A947-70E740481C1C}">
+                          <a14:useLocalDpi xmlns:a14="http://schemas.microsoft.com/office/drawing/2010/main" val="0"/>
+                        </a:ext>
+                      </a:extLst>
+                    </a:blip>
+                    <a:stretch>
+                      <a:fillRect/>
+                    </a:stretch>
+                  </pic:blipFill>
+                  <pic:spPr>
+                    <a:xfrm>
+                      <a:off x="0" y="0"/>
+                      <a:ext cx="5940425" cy="3926840"/>
+                    </a:xfrm>
+                    <a:prstGeom prst="rect">
+                      <a:avLst/>
+                    </a:prstGeom>
+                  </pic:spPr>
+                </pic:pic>
+              </a:graphicData>
+            </a:graphic>
+          </wp:anchor>
+        </w:drawing>
+      </w:r>
+      <w:r>
+        <w:t>Блок схема основного алгоритму роботи програми.</w:t>
+      </w:r>
+    </w:p>
+    <w:p>
+      <w:r>
+        <w:tab/>
+        <w:t>Як бачимо, гра не завершується, поки гравець чи гравці не закриють її, лише гра переходитиме до наступного раунду, повертаючись на початок, виконання нашої програми. Попередньою блок схемою ми показали умовну роботу нашої програми. Далі опишемо лише перевірки на зміну ходу чи завершення гри, адже всі оновлення станів певних об’єктів, є просто виконанням формул з алгоритмів описаних вище.</w:t>
+      </w:r>
+    </w:p>
+    <w:p>
+      <w:pPr>
+        <w:jc w:val="center"/>
+      </w:pPr>
+      <w:r>
+        <w:lastRenderedPageBreak/>
+        <w:drawing>
+          <wp:inline distT="0" distB="0" distL="0" distR="0" wp14:anchorId="0EACD097" wp14:editId="009FD86A">
+            <wp:extent cx="4632385" cy="5307807"/>
+            <wp:effectExtent l="0" t="0" r="0" b="7620"/>
+            <wp:docPr id="5" name="Рисунок 5"/>
+            <wp:cNvGraphicFramePr>
+              <a:graphicFrameLocks xmlns:a="http://schemas.openxmlformats.org/drawingml/2006/main" noChangeAspect="1"/>
+            </wp:cNvGraphicFramePr>
+            <a:graphic xmlns:a="http://schemas.openxmlformats.org/drawingml/2006/main">
+              <a:graphicData uri="http://schemas.openxmlformats.org/drawingml/2006/picture">
+                <pic:pic xmlns:pic="http://schemas.openxmlformats.org/drawingml/2006/picture">
+                  <pic:nvPicPr>
+                    <pic:cNvPr id="1" name=""/>
+                    <pic:cNvPicPr/>
+                  </pic:nvPicPr>
+                  <pic:blipFill>
+                    <a:blip r:embed="rId9"/>
+                    <a:stretch>
+                      <a:fillRect/>
+                    </a:stretch>
+                  </pic:blipFill>
+                  <pic:spPr>
+                    <a:xfrm>
+                      <a:off x="0" y="0"/>
+                      <a:ext cx="4649865" cy="5327836"/>
+                    </a:xfrm>
+                    <a:prstGeom prst="rect">
+                      <a:avLst/>
+                    </a:prstGeom>
+                  </pic:spPr>
+                </pic:pic>
+              </a:graphicData>
+            </a:graphic>
+          </wp:inline>
+        </w:drawing>
+      </w:r>
+    </w:p>
+    <w:p>
+      <w:pPr>
+        <w:jc w:val="center"/>
+      </w:pPr>
+      <w:r>
+        <w:t>Блок-схема операції зміни ходу.</w:t>
+      </w:r>
+    </w:p>
+    <w:p>
+      <w:pPr>
+        <w:jc w:val="center"/>
+      </w:pPr>
+      <w:r>
+        <w:lastRenderedPageBreak/>
+        <w:drawing>
+          <wp:inline distT="0" distB="0" distL="0" distR="0" wp14:anchorId="7278014C" wp14:editId="1B48FFA9">
+            <wp:extent cx="4641011" cy="5893166"/>
+            <wp:effectExtent l="0" t="0" r="7620" b="0"/>
+            <wp:docPr id="6" name="Рисунок 6"/>
+            <wp:cNvGraphicFramePr>
+              <a:graphicFrameLocks xmlns:a="http://schemas.openxmlformats.org/drawingml/2006/main" noChangeAspect="1"/>
+            </wp:cNvGraphicFramePr>
+            <a:graphic xmlns:a="http://schemas.openxmlformats.org/drawingml/2006/main">
+              <a:graphicData uri="http://schemas.openxmlformats.org/drawingml/2006/picture">
+                <pic:pic xmlns:pic="http://schemas.openxmlformats.org/drawingml/2006/picture">
+                  <pic:nvPicPr>
+                    <pic:cNvPr id="1" name=""/>
+                    <pic:cNvPicPr/>
+                  </pic:nvPicPr>
+                  <pic:blipFill>
+                    <a:blip r:embed="rId10"/>
+                    <a:stretch>
+                      <a:fillRect/>
+                    </a:stretch>
+                  </pic:blipFill>
+                  <pic:spPr>
+                    <a:xfrm>
+                      <a:off x="0" y="0"/>
+                      <a:ext cx="4652524" cy="5907785"/>
+                    </a:xfrm>
+                    <a:prstGeom prst="rect">
+                      <a:avLst/>
+                    </a:prstGeom>
+                  </pic:spPr>
+                </pic:pic>
+              </a:graphicData>
+            </a:graphic>
+          </wp:inline>
+        </w:drawing>
+      </w:r>
+    </w:p>
+    <w:p>
+      <w:pPr>
+        <w:jc w:val="center"/>
+      </w:pPr>
+      <w:r>
+        <w:t>Блок-схема визначення переможця та переходу на наступний рівень.</w:t>
+      </w:r>
+    </w:p>
+    <w:p>
+      <w:pPr>
+        <w:pStyle w:val="1"/>
+        <w:rPr>
+          <w:rFonts w:ascii="Times New Roman" w:hAnsi="Times New Roman" w:cs="Times New Roman"/>
+          <w:b/>
+          <w:bCs/>
+          <w:color w:val="auto"/>
+          <w:sz w:val="28"/>
+          <w:szCs w:val="28"/>
+        </w:rPr>
+      </w:pPr>
+      <w:r>
+        <w:tab/>
+      </w:r>
+      <w:r>
+        <w:rPr>
+          <w:rFonts w:ascii="Times New Roman" w:hAnsi="Times New Roman" w:cs="Times New Roman"/>
+          <w:b/>
+          <w:bCs/>
+          <w:color w:val="auto"/>
+          <w:sz w:val="28"/>
+          <w:szCs w:val="28"/>
+        </w:rPr>
+        <w:t>Висновок до другого розділу.</w:t>
+      </w:r>
+    </w:p>
+    <w:p>
+      <w:r>
+        <w:tab/>
+        <w:t xml:space="preserve">Опрацювавши всі отримані нам умовою задачі, ми знайшли необхідні для розробки програмного забезпечення нашої гри «Більярд» алгоритми, що чітко та правильно виконають </w:t>
+      </w:r>
+      <w:r>
+        <w:t>наші завдання. Тепер подальшою метою є розробити робочий варіант програми та реалізувати її архітектуру інструментами обраної мови програмування.</w:t>
+      </w:r>
+    </w:p>
+    <w:p>
+      <w:r>
+        <w:tab/>
+        <w:t>Мета має собою:</w:t>
+      </w:r>
+    </w:p>
+    <w:p>
+      <w:pPr>
+        <w:pStyle w:val="a5"/>
+        <w:numPr>
+          <w:ilvl w:val="0"/>
+          <w:numId w:val="9"/>
+        </w:numPr>
+      </w:pPr>
+      <w:r>
+        <w:lastRenderedPageBreak/>
+        <w:t>Розробка коду, та кодових абстракцій всіх ігрових об’єктів нашої гри: поле, м’ячі, кий. Та реалізація потрібних для гри алгоритмів, описаних у Розділі 1.</w:t>
+      </w:r>
+    </w:p>
+    <w:p>
+      <w:pPr>
+        <w:pStyle w:val="a5"/>
+        <w:numPr>
+          <w:ilvl w:val="0"/>
+          <w:numId w:val="9"/>
+        </w:numPr>
+      </w:pPr>
+      <w:r>
+        <w:t>Розробка правильного керування для взаємодії користувача з програмою.</w:t>
+      </w:r>
+    </w:p>
     <w:p/>
+    <w:p>
+      <w:pPr>
+        <w:spacing w:after="0"/>
+        <w:ind w:left="142"/>
+      </w:pPr>
+      <w:r>
+        <w:br w:type="page"/>
+      </w:r>
+    </w:p>
+    <w:p>
+      <w:pPr>
+        <w:pStyle w:val="a3"/>
+        <w:jc w:val="center"/>
+        <w:rPr>
+          <w:rFonts w:ascii="Times New Roman" w:hAnsi="Times New Roman" w:cs="Times New Roman"/>
+          <w:b/>
+          <w:bCs/>
+          <w:sz w:val="40"/>
+          <w:szCs w:val="40"/>
+        </w:rPr>
+      </w:pPr>
+    </w:p>
     <w:sectPr>
       <w:pgSz w:w="11906" w:h="16838"/>
       <w:pgMar w:top="1134" w:right="850" w:bottom="1134" w:left="1701" w:header="708" w:footer="708" w:gutter="0"/>
@@ -5619,95 +6107,638 @@
 <file path=word/numbering.xml><?xml version="1.0" encoding="utf-8"?>
 <w:numbering xmlns:wpc="http://schemas.microsoft.com/office/word/2010/wordprocessingCanvas" xmlns:cx="http://schemas.microsoft.com/office/drawing/2014/chartex" xmlns:cx1="http://schemas.microsoft.com/office/drawing/2015/9/8/chartex" xmlns:cx2="http://schemas.microsoft.com/office/drawing/2015/10/21/chartex" xmlns:cx3="http://schemas.microsoft.com/office/drawing/2016/5/9/chartex" xmlns:cx4="http://schemas.microsoft.com/office/drawing/2016/5/10/chartex" xmlns:cx5="http://schemas.microsoft.com/office/drawing/2016/5/11/chartex" xmlns:cx6="http://schemas.microsoft.com/office/drawing/2016/5/12/chartex" xmlns:cx7="http://schemas.microsoft.com/office/drawing/2016/5/13/chartex" xmlns:cx8="http://schemas.microsoft.com/office/drawing/2016/5/14/chartex" xmlns:mc="http://schemas.openxmlformats.org/markup-compatibility/2006" xmlns:aink="http://schemas.microsoft.com/office/drawing/2016/ink" xmlns:am3d="http://schemas.microsoft.com/office/drawing/2017/model3d" xmlns:o="urn:schemas-microsoft-com:office:office" xmlns:r="http://schemas.openxmlformats.org/officeDocument/2006/relationships" xmlns:m="http://schemas.openxmlformats.org/officeDocument/2006/math" xmlns:v="urn:schemas-microsoft-com:vml" xmlns:wp14="http://schemas.microsoft.com/office/word/2010/wordprocessingDrawing" xmlns:wp="http://schemas.openxmlformats.org/drawingml/2006/wordprocessingDrawing" xmlns:w10="urn:schemas-microsoft-com:office:word" xmlns:w="http://schemas.openxmlformats.org/wordprocessingml/2006/main" xmlns:w14="http://schemas.microsoft.com/office/word/2010/wordml" xmlns:w15="http://schemas.microsoft.com/office/word/2012/wordml" xmlns:w16cex="http://schemas.microsoft.com/office/word/2018/wordml/cex" xmlns:w16cid="http://schemas.microsoft.com/office/word/2016/wordml/cid" xmlns:w16="http://schemas.microsoft.com/office/word/2018/wordml" xmlns:w16sdtdh="http://schemas.microsoft.com/office/word/2020/wordml/sdtdatahash" xmlns:w16se="http://schemas.microsoft.com/office/word/2015/wordml/symex" xmlns:wpg="http://schemas.microsoft.com/office/word/2010/wordprocessingGroup" xmlns:wpi="http://schemas.microsoft.com/office/word/2010/wordprocessingInk" xmlns:wne="http://schemas.microsoft.com/office/word/2006/wordml" xmlns:wps="http://schemas.microsoft.com/office/word/2010/wordprocessingShape" mc:Ignorable="w14 w15 w16se w16cid w16 w16cex w16sdtdh wp14">
   <w:abstractNum w:abstractNumId="0" w15:restartNumberingAfterBreak="0">
-    <w:nsid w:val="0DE95AEF"/>
+    <w:nsid w:val="01D20467"/>
     <w:multiLevelType w:val="hybridMultilevel"/>
-    <w:tmpl w:val="3698DC14"/>
-    <w:lvl w:ilvl="0" w:tplc="0419000F">
+    <w:tmpl w:val="016289BA"/>
+    <w:lvl w:ilvl="0" w:tplc="04190001">
+      <w:start w:val="1"/>
+      <w:numFmt w:val="bullet"/>
+      <w:lvlText w:val=""/>
+      <w:lvlJc w:val="left"/>
+      <w:pPr>
+        <w:ind w:left="720" w:hanging="360"/>
+      </w:pPr>
+      <w:rPr>
+        <w:rFonts w:ascii="Symbol" w:hAnsi="Symbol" w:hint="default"/>
+      </w:rPr>
+    </w:lvl>
+    <w:lvl w:ilvl="1" w:tplc="04190003" w:tentative="1">
+      <w:start w:val="1"/>
+      <w:numFmt w:val="bullet"/>
+      <w:lvlText w:val="o"/>
+      <w:lvlJc w:val="left"/>
+      <w:pPr>
+        <w:ind w:left="1440" w:hanging="360"/>
+      </w:pPr>
+      <w:rPr>
+        <w:rFonts w:ascii="Courier New" w:hAnsi="Courier New" w:cs="Courier New" w:hint="default"/>
+      </w:rPr>
+    </w:lvl>
+    <w:lvl w:ilvl="2" w:tplc="04190005" w:tentative="1">
+      <w:start w:val="1"/>
+      <w:numFmt w:val="bullet"/>
+      <w:lvlText w:val=""/>
+      <w:lvlJc w:val="left"/>
+      <w:pPr>
+        <w:ind w:left="2160" w:hanging="360"/>
+      </w:pPr>
+      <w:rPr>
+        <w:rFonts w:ascii="Wingdings" w:hAnsi="Wingdings" w:hint="default"/>
+      </w:rPr>
+    </w:lvl>
+    <w:lvl w:ilvl="3" w:tplc="04190001" w:tentative="1">
+      <w:start w:val="1"/>
+      <w:numFmt w:val="bullet"/>
+      <w:lvlText w:val=""/>
+      <w:lvlJc w:val="left"/>
+      <w:pPr>
+        <w:ind w:left="2880" w:hanging="360"/>
+      </w:pPr>
+      <w:rPr>
+        <w:rFonts w:ascii="Symbol" w:hAnsi="Symbol" w:hint="default"/>
+      </w:rPr>
+    </w:lvl>
+    <w:lvl w:ilvl="4" w:tplc="04190003" w:tentative="1">
+      <w:start w:val="1"/>
+      <w:numFmt w:val="bullet"/>
+      <w:lvlText w:val="o"/>
+      <w:lvlJc w:val="left"/>
+      <w:pPr>
+        <w:ind w:left="3600" w:hanging="360"/>
+      </w:pPr>
+      <w:rPr>
+        <w:rFonts w:ascii="Courier New" w:hAnsi="Courier New" w:cs="Courier New" w:hint="default"/>
+      </w:rPr>
+    </w:lvl>
+    <w:lvl w:ilvl="5" w:tplc="04190005" w:tentative="1">
+      <w:start w:val="1"/>
+      <w:numFmt w:val="bullet"/>
+      <w:lvlText w:val=""/>
+      <w:lvlJc w:val="left"/>
+      <w:pPr>
+        <w:ind w:left="4320" w:hanging="360"/>
+      </w:pPr>
+      <w:rPr>
+        <w:rFonts w:ascii="Wingdings" w:hAnsi="Wingdings" w:hint="default"/>
+      </w:rPr>
+    </w:lvl>
+    <w:lvl w:ilvl="6" w:tplc="04190001" w:tentative="1">
+      <w:start w:val="1"/>
+      <w:numFmt w:val="bullet"/>
+      <w:lvlText w:val=""/>
+      <w:lvlJc w:val="left"/>
+      <w:pPr>
+        <w:ind w:left="5040" w:hanging="360"/>
+      </w:pPr>
+      <w:rPr>
+        <w:rFonts w:ascii="Symbol" w:hAnsi="Symbol" w:hint="default"/>
+      </w:rPr>
+    </w:lvl>
+    <w:lvl w:ilvl="7" w:tplc="04190003" w:tentative="1">
+      <w:start w:val="1"/>
+      <w:numFmt w:val="bullet"/>
+      <w:lvlText w:val="o"/>
+      <w:lvlJc w:val="left"/>
+      <w:pPr>
+        <w:ind w:left="5760" w:hanging="360"/>
+      </w:pPr>
+      <w:rPr>
+        <w:rFonts w:ascii="Courier New" w:hAnsi="Courier New" w:cs="Courier New" w:hint="default"/>
+      </w:rPr>
+    </w:lvl>
+    <w:lvl w:ilvl="8" w:tplc="04190005" w:tentative="1">
+      <w:start w:val="1"/>
+      <w:numFmt w:val="bullet"/>
+      <w:lvlText w:val=""/>
+      <w:lvlJc w:val="left"/>
+      <w:pPr>
+        <w:ind w:left="6480" w:hanging="360"/>
+      </w:pPr>
+      <w:rPr>
+        <w:rFonts w:ascii="Wingdings" w:hAnsi="Wingdings" w:hint="default"/>
+      </w:rPr>
+    </w:lvl>
+  </w:abstractNum>
+  <w:abstractNum w:abstractNumId="1" w15:restartNumberingAfterBreak="0">
+    <w:nsid w:val="04A264A7"/>
+    <w:multiLevelType w:val="multilevel"/>
+    <w:tmpl w:val="0419001F"/>
+    <w:lvl w:ilvl="0">
       <w:start w:val="1"/>
       <w:numFmt w:val="decimal"/>
       <w:lvlText w:val="%1."/>
       <w:lvlJc w:val="left"/>
       <w:pPr>
+        <w:ind w:left="360" w:hanging="360"/>
+      </w:pPr>
+    </w:lvl>
+    <w:lvl w:ilvl="1">
+      <w:start w:val="1"/>
+      <w:numFmt w:val="decimal"/>
+      <w:lvlText w:val="%1.%2."/>
+      <w:lvlJc w:val="left"/>
+      <w:pPr>
+        <w:ind w:left="792" w:hanging="432"/>
+      </w:pPr>
+    </w:lvl>
+    <w:lvl w:ilvl="2">
+      <w:start w:val="1"/>
+      <w:numFmt w:val="decimal"/>
+      <w:lvlText w:val="%1.%2.%3."/>
+      <w:lvlJc w:val="left"/>
+      <w:pPr>
+        <w:ind w:left="1224" w:hanging="504"/>
+      </w:pPr>
+    </w:lvl>
+    <w:lvl w:ilvl="3">
+      <w:start w:val="1"/>
+      <w:numFmt w:val="decimal"/>
+      <w:lvlText w:val="%1.%2.%3.%4."/>
+      <w:lvlJc w:val="left"/>
+      <w:pPr>
+        <w:ind w:left="1728" w:hanging="648"/>
+      </w:pPr>
+    </w:lvl>
+    <w:lvl w:ilvl="4">
+      <w:start w:val="1"/>
+      <w:numFmt w:val="decimal"/>
+      <w:lvlText w:val="%1.%2.%3.%4.%5."/>
+      <w:lvlJc w:val="left"/>
+      <w:pPr>
+        <w:ind w:left="2232" w:hanging="792"/>
+      </w:pPr>
+    </w:lvl>
+    <w:lvl w:ilvl="5">
+      <w:start w:val="1"/>
+      <w:numFmt w:val="decimal"/>
+      <w:lvlText w:val="%1.%2.%3.%4.%5.%6."/>
+      <w:lvlJc w:val="left"/>
+      <w:pPr>
+        <w:ind w:left="2736" w:hanging="936"/>
+      </w:pPr>
+    </w:lvl>
+    <w:lvl w:ilvl="6">
+      <w:start w:val="1"/>
+      <w:numFmt w:val="decimal"/>
+      <w:lvlText w:val="%1.%2.%3.%4.%5.%6.%7."/>
+      <w:lvlJc w:val="left"/>
+      <w:pPr>
+        <w:ind w:left="3240" w:hanging="1080"/>
+      </w:pPr>
+    </w:lvl>
+    <w:lvl w:ilvl="7">
+      <w:start w:val="1"/>
+      <w:numFmt w:val="decimal"/>
+      <w:lvlText w:val="%1.%2.%3.%4.%5.%6.%7.%8."/>
+      <w:lvlJc w:val="left"/>
+      <w:pPr>
+        <w:ind w:left="3744" w:hanging="1224"/>
+      </w:pPr>
+    </w:lvl>
+    <w:lvl w:ilvl="8">
+      <w:start w:val="1"/>
+      <w:numFmt w:val="decimal"/>
+      <w:lvlText w:val="%1.%2.%3.%4.%5.%6.%7.%8.%9."/>
+      <w:lvlJc w:val="left"/>
+      <w:pPr>
+        <w:ind w:left="4320" w:hanging="1440"/>
+      </w:pPr>
+    </w:lvl>
+  </w:abstractNum>
+  <w:abstractNum w:abstractNumId="2" w15:restartNumberingAfterBreak="0">
+    <w:nsid w:val="0DE95AEF"/>
+    <w:multiLevelType w:val="multilevel"/>
+    <w:tmpl w:val="15281E70"/>
+    <w:lvl w:ilvl="0">
+      <w:start w:val="1"/>
+      <w:numFmt w:val="decimal"/>
+      <w:lvlText w:val="%1."/>
+      <w:lvlJc w:val="left"/>
+      <w:pPr>
         <w:ind w:left="720" w:hanging="360"/>
       </w:pPr>
       <w:rPr>
         <w:rFonts w:hint="default"/>
       </w:rPr>
     </w:lvl>
-    <w:lvl w:ilvl="1" w:tplc="04190019" w:tentative="1">
-      <w:start w:val="1"/>
-      <w:numFmt w:val="lowerLetter"/>
-      <w:lvlText w:val="%2."/>
+    <w:lvl w:ilvl="1">
+      <w:start w:val="1"/>
+      <w:numFmt w:val="decimal"/>
+      <w:isLgl/>
+      <w:lvlText w:val="%1.%2"/>
       <w:lvlJc w:val="left"/>
       <w:pPr>
+        <w:ind w:left="1185" w:hanging="480"/>
+      </w:pPr>
+      <w:rPr>
+        <w:rFonts w:hint="default"/>
+      </w:rPr>
+    </w:lvl>
+    <w:lvl w:ilvl="2">
+      <w:start w:val="1"/>
+      <w:numFmt w:val="decimal"/>
+      <w:isLgl/>
+      <w:lvlText w:val="%1.%2.%3"/>
+      <w:lvlJc w:val="left"/>
+      <w:pPr>
+        <w:ind w:left="1770" w:hanging="720"/>
+      </w:pPr>
+      <w:rPr>
+        <w:rFonts w:hint="default"/>
+      </w:rPr>
+    </w:lvl>
+    <w:lvl w:ilvl="3">
+      <w:start w:val="1"/>
+      <w:numFmt w:val="decimal"/>
+      <w:isLgl/>
+      <w:lvlText w:val="%1.%2.%3.%4"/>
+      <w:lvlJc w:val="left"/>
+      <w:pPr>
+        <w:ind w:left="2475" w:hanging="1080"/>
+      </w:pPr>
+      <w:rPr>
+        <w:rFonts w:hint="default"/>
+      </w:rPr>
+    </w:lvl>
+    <w:lvl w:ilvl="4">
+      <w:start w:val="1"/>
+      <w:numFmt w:val="decimal"/>
+      <w:isLgl/>
+      <w:lvlText w:val="%1.%2.%3.%4.%5"/>
+      <w:lvlJc w:val="left"/>
+      <w:pPr>
+        <w:ind w:left="2820" w:hanging="1080"/>
+      </w:pPr>
+      <w:rPr>
+        <w:rFonts w:hint="default"/>
+      </w:rPr>
+    </w:lvl>
+    <w:lvl w:ilvl="5">
+      <w:start w:val="1"/>
+      <w:numFmt w:val="decimal"/>
+      <w:isLgl/>
+      <w:lvlText w:val="%1.%2.%3.%4.%5.%6"/>
+      <w:lvlJc w:val="left"/>
+      <w:pPr>
+        <w:ind w:left="3525" w:hanging="1440"/>
+      </w:pPr>
+      <w:rPr>
+        <w:rFonts w:hint="default"/>
+      </w:rPr>
+    </w:lvl>
+    <w:lvl w:ilvl="6">
+      <w:start w:val="1"/>
+      <w:numFmt w:val="decimal"/>
+      <w:isLgl/>
+      <w:lvlText w:val="%1.%2.%3.%4.%5.%6.%7"/>
+      <w:lvlJc w:val="left"/>
+      <w:pPr>
+        <w:ind w:left="3870" w:hanging="1440"/>
+      </w:pPr>
+      <w:rPr>
+        <w:rFonts w:hint="default"/>
+      </w:rPr>
+    </w:lvl>
+    <w:lvl w:ilvl="7">
+      <w:start w:val="1"/>
+      <w:numFmt w:val="decimal"/>
+      <w:isLgl/>
+      <w:lvlText w:val="%1.%2.%3.%4.%5.%6.%7.%8"/>
+      <w:lvlJc w:val="left"/>
+      <w:pPr>
+        <w:ind w:left="4575" w:hanging="1800"/>
+      </w:pPr>
+      <w:rPr>
+        <w:rFonts w:hint="default"/>
+      </w:rPr>
+    </w:lvl>
+    <w:lvl w:ilvl="8">
+      <w:start w:val="1"/>
+      <w:numFmt w:val="decimal"/>
+      <w:isLgl/>
+      <w:lvlText w:val="%1.%2.%3.%4.%5.%6.%7.%8.%9"/>
+      <w:lvlJc w:val="left"/>
+      <w:pPr>
+        <w:ind w:left="5280" w:hanging="2160"/>
+      </w:pPr>
+      <w:rPr>
+        <w:rFonts w:hint="default"/>
+      </w:rPr>
+    </w:lvl>
+  </w:abstractNum>
+  <w:abstractNum w:abstractNumId="3" w15:restartNumberingAfterBreak="0">
+    <w:nsid w:val="0F9E4C32"/>
+    <w:multiLevelType w:val="hybridMultilevel"/>
+    <w:tmpl w:val="A41690C0"/>
+    <w:lvl w:ilvl="0" w:tplc="04190001">
+      <w:start w:val="1"/>
+      <w:numFmt w:val="bullet"/>
+      <w:lvlText w:val=""/>
+      <w:lvlJc w:val="left"/>
+      <w:pPr>
+        <w:ind w:left="1425" w:hanging="360"/>
+      </w:pPr>
+      <w:rPr>
+        <w:rFonts w:ascii="Symbol" w:hAnsi="Symbol" w:hint="default"/>
+      </w:rPr>
+    </w:lvl>
+    <w:lvl w:ilvl="1" w:tplc="04190003" w:tentative="1">
+      <w:start w:val="1"/>
+      <w:numFmt w:val="bullet"/>
+      <w:lvlText w:val="o"/>
+      <w:lvlJc w:val="left"/>
+      <w:pPr>
+        <w:ind w:left="2145" w:hanging="360"/>
+      </w:pPr>
+      <w:rPr>
+        <w:rFonts w:ascii="Courier New" w:hAnsi="Courier New" w:cs="Courier New" w:hint="default"/>
+      </w:rPr>
+    </w:lvl>
+    <w:lvl w:ilvl="2" w:tplc="04190005" w:tentative="1">
+      <w:start w:val="1"/>
+      <w:numFmt w:val="bullet"/>
+      <w:lvlText w:val=""/>
+      <w:lvlJc w:val="left"/>
+      <w:pPr>
+        <w:ind w:left="2865" w:hanging="360"/>
+      </w:pPr>
+      <w:rPr>
+        <w:rFonts w:ascii="Wingdings" w:hAnsi="Wingdings" w:hint="default"/>
+      </w:rPr>
+    </w:lvl>
+    <w:lvl w:ilvl="3" w:tplc="04190001" w:tentative="1">
+      <w:start w:val="1"/>
+      <w:numFmt w:val="bullet"/>
+      <w:lvlText w:val=""/>
+      <w:lvlJc w:val="left"/>
+      <w:pPr>
+        <w:ind w:left="3585" w:hanging="360"/>
+      </w:pPr>
+      <w:rPr>
+        <w:rFonts w:ascii="Symbol" w:hAnsi="Symbol" w:hint="default"/>
+      </w:rPr>
+    </w:lvl>
+    <w:lvl w:ilvl="4" w:tplc="04190003" w:tentative="1">
+      <w:start w:val="1"/>
+      <w:numFmt w:val="bullet"/>
+      <w:lvlText w:val="o"/>
+      <w:lvlJc w:val="left"/>
+      <w:pPr>
+        <w:ind w:left="4305" w:hanging="360"/>
+      </w:pPr>
+      <w:rPr>
+        <w:rFonts w:ascii="Courier New" w:hAnsi="Courier New" w:cs="Courier New" w:hint="default"/>
+      </w:rPr>
+    </w:lvl>
+    <w:lvl w:ilvl="5" w:tplc="04190005" w:tentative="1">
+      <w:start w:val="1"/>
+      <w:numFmt w:val="bullet"/>
+      <w:lvlText w:val=""/>
+      <w:lvlJc w:val="left"/>
+      <w:pPr>
+        <w:ind w:left="5025" w:hanging="360"/>
+      </w:pPr>
+      <w:rPr>
+        <w:rFonts w:ascii="Wingdings" w:hAnsi="Wingdings" w:hint="default"/>
+      </w:rPr>
+    </w:lvl>
+    <w:lvl w:ilvl="6" w:tplc="04190001" w:tentative="1">
+      <w:start w:val="1"/>
+      <w:numFmt w:val="bullet"/>
+      <w:lvlText w:val=""/>
+      <w:lvlJc w:val="left"/>
+      <w:pPr>
+        <w:ind w:left="5745" w:hanging="360"/>
+      </w:pPr>
+      <w:rPr>
+        <w:rFonts w:ascii="Symbol" w:hAnsi="Symbol" w:hint="default"/>
+      </w:rPr>
+    </w:lvl>
+    <w:lvl w:ilvl="7" w:tplc="04190003" w:tentative="1">
+      <w:start w:val="1"/>
+      <w:numFmt w:val="bullet"/>
+      <w:lvlText w:val="o"/>
+      <w:lvlJc w:val="left"/>
+      <w:pPr>
+        <w:ind w:left="6465" w:hanging="360"/>
+      </w:pPr>
+      <w:rPr>
+        <w:rFonts w:ascii="Courier New" w:hAnsi="Courier New" w:cs="Courier New" w:hint="default"/>
+      </w:rPr>
+    </w:lvl>
+    <w:lvl w:ilvl="8" w:tplc="04190005" w:tentative="1">
+      <w:start w:val="1"/>
+      <w:numFmt w:val="bullet"/>
+      <w:lvlText w:val=""/>
+      <w:lvlJc w:val="left"/>
+      <w:pPr>
+        <w:ind w:left="7185" w:hanging="360"/>
+      </w:pPr>
+      <w:rPr>
+        <w:rFonts w:ascii="Wingdings" w:hAnsi="Wingdings" w:hint="default"/>
+      </w:rPr>
+    </w:lvl>
+  </w:abstractNum>
+  <w:abstractNum w:abstractNumId="4" w15:restartNumberingAfterBreak="0">
+    <w:nsid w:val="1AE44B30"/>
+    <w:multiLevelType w:val="multilevel"/>
+    <w:tmpl w:val="0419001F"/>
+    <w:lvl w:ilvl="0">
+      <w:start w:val="1"/>
+      <w:numFmt w:val="decimal"/>
+      <w:lvlText w:val="%1."/>
+      <w:lvlJc w:val="left"/>
+      <w:pPr>
+        <w:ind w:left="360" w:hanging="360"/>
+      </w:pPr>
+    </w:lvl>
+    <w:lvl w:ilvl="1">
+      <w:start w:val="1"/>
+      <w:numFmt w:val="decimal"/>
+      <w:lvlText w:val="%1.%2."/>
+      <w:lvlJc w:val="left"/>
+      <w:pPr>
+        <w:ind w:left="792" w:hanging="432"/>
+      </w:pPr>
+    </w:lvl>
+    <w:lvl w:ilvl="2">
+      <w:start w:val="1"/>
+      <w:numFmt w:val="decimal"/>
+      <w:lvlText w:val="%1.%2.%3."/>
+      <w:lvlJc w:val="left"/>
+      <w:pPr>
+        <w:ind w:left="1224" w:hanging="504"/>
+      </w:pPr>
+    </w:lvl>
+    <w:lvl w:ilvl="3">
+      <w:start w:val="1"/>
+      <w:numFmt w:val="decimal"/>
+      <w:lvlText w:val="%1.%2.%3.%4."/>
+      <w:lvlJc w:val="left"/>
+      <w:pPr>
+        <w:ind w:left="1728" w:hanging="648"/>
+      </w:pPr>
+    </w:lvl>
+    <w:lvl w:ilvl="4">
+      <w:start w:val="1"/>
+      <w:numFmt w:val="decimal"/>
+      <w:lvlText w:val="%1.%2.%3.%4.%5."/>
+      <w:lvlJc w:val="left"/>
+      <w:pPr>
+        <w:ind w:left="2232" w:hanging="792"/>
+      </w:pPr>
+    </w:lvl>
+    <w:lvl w:ilvl="5">
+      <w:start w:val="1"/>
+      <w:numFmt w:val="decimal"/>
+      <w:lvlText w:val="%1.%2.%3.%4.%5.%6."/>
+      <w:lvlJc w:val="left"/>
+      <w:pPr>
+        <w:ind w:left="2736" w:hanging="936"/>
+      </w:pPr>
+    </w:lvl>
+    <w:lvl w:ilvl="6">
+      <w:start w:val="1"/>
+      <w:numFmt w:val="decimal"/>
+      <w:lvlText w:val="%1.%2.%3.%4.%5.%6.%7."/>
+      <w:lvlJc w:val="left"/>
+      <w:pPr>
+        <w:ind w:left="3240" w:hanging="1080"/>
+      </w:pPr>
+    </w:lvl>
+    <w:lvl w:ilvl="7">
+      <w:start w:val="1"/>
+      <w:numFmt w:val="decimal"/>
+      <w:lvlText w:val="%1.%2.%3.%4.%5.%6.%7.%8."/>
+      <w:lvlJc w:val="left"/>
+      <w:pPr>
+        <w:ind w:left="3744" w:hanging="1224"/>
+      </w:pPr>
+    </w:lvl>
+    <w:lvl w:ilvl="8">
+      <w:start w:val="1"/>
+      <w:numFmt w:val="decimal"/>
+      <w:lvlText w:val="%1.%2.%3.%4.%5.%6.%7.%8.%9."/>
+      <w:lvlJc w:val="left"/>
+      <w:pPr>
+        <w:ind w:left="4320" w:hanging="1440"/>
+      </w:pPr>
+    </w:lvl>
+  </w:abstractNum>
+  <w:abstractNum w:abstractNumId="5" w15:restartNumberingAfterBreak="0">
+    <w:nsid w:val="2C2A02F1"/>
+    <w:multiLevelType w:val="hybridMultilevel"/>
+    <w:tmpl w:val="FEB054D6"/>
+    <w:lvl w:ilvl="0" w:tplc="04190001">
+      <w:start w:val="1"/>
+      <w:numFmt w:val="bullet"/>
+      <w:lvlText w:val=""/>
+      <w:lvlJc w:val="left"/>
+      <w:pPr>
         <w:ind w:left="1440" w:hanging="360"/>
       </w:pPr>
-    </w:lvl>
-    <w:lvl w:ilvl="2" w:tplc="0419001B" w:tentative="1">
-      <w:start w:val="1"/>
-      <w:numFmt w:val="lowerRoman"/>
-      <w:lvlText w:val="%3."/>
-      <w:lvlJc w:val="right"/>
-      <w:pPr>
-        <w:ind w:left="2160" w:hanging="180"/>
-      </w:pPr>
-    </w:lvl>
-    <w:lvl w:ilvl="3" w:tplc="0419000F" w:tentative="1">
-      <w:start w:val="1"/>
-      <w:numFmt w:val="decimal"/>
-      <w:lvlText w:val="%4."/>
+      <w:rPr>
+        <w:rFonts w:ascii="Symbol" w:hAnsi="Symbol" w:hint="default"/>
+      </w:rPr>
+    </w:lvl>
+    <w:lvl w:ilvl="1" w:tplc="04190003" w:tentative="1">
+      <w:start w:val="1"/>
+      <w:numFmt w:val="bullet"/>
+      <w:lvlText w:val="o"/>
       <w:lvlJc w:val="left"/>
       <w:pPr>
+        <w:ind w:left="2160" w:hanging="360"/>
+      </w:pPr>
+      <w:rPr>
+        <w:rFonts w:ascii="Courier New" w:hAnsi="Courier New" w:cs="Courier New" w:hint="default"/>
+      </w:rPr>
+    </w:lvl>
+    <w:lvl w:ilvl="2" w:tplc="04190005" w:tentative="1">
+      <w:start w:val="1"/>
+      <w:numFmt w:val="bullet"/>
+      <w:lvlText w:val=""/>
+      <w:lvlJc w:val="left"/>
+      <w:pPr>
         <w:ind w:left="2880" w:hanging="360"/>
       </w:pPr>
-    </w:lvl>
-    <w:lvl w:ilvl="4" w:tplc="04190019" w:tentative="1">
-      <w:start w:val="1"/>
-      <w:numFmt w:val="lowerLetter"/>
-      <w:lvlText w:val="%5."/>
+      <w:rPr>
+        <w:rFonts w:ascii="Wingdings" w:hAnsi="Wingdings" w:hint="default"/>
+      </w:rPr>
+    </w:lvl>
+    <w:lvl w:ilvl="3" w:tplc="04190001" w:tentative="1">
+      <w:start w:val="1"/>
+      <w:numFmt w:val="bullet"/>
+      <w:lvlText w:val=""/>
       <w:lvlJc w:val="left"/>
       <w:pPr>
         <w:ind w:left="3600" w:hanging="360"/>
       </w:pPr>
-    </w:lvl>
-    <w:lvl w:ilvl="5" w:tplc="0419001B" w:tentative="1">
-      <w:start w:val="1"/>
-      <w:numFmt w:val="lowerRoman"/>
-      <w:lvlText w:val="%6."/>
-      <w:lvlJc w:val="right"/>
-      <w:pPr>
-        <w:ind w:left="4320" w:hanging="180"/>
-      </w:pPr>
-    </w:lvl>
-    <w:lvl w:ilvl="6" w:tplc="0419000F" w:tentative="1">
-      <w:start w:val="1"/>
-      <w:numFmt w:val="decimal"/>
-      <w:lvlText w:val="%7."/>
+      <w:rPr>
+        <w:rFonts w:ascii="Symbol" w:hAnsi="Symbol" w:hint="default"/>
+      </w:rPr>
+    </w:lvl>
+    <w:lvl w:ilvl="4" w:tplc="04190003" w:tentative="1">
+      <w:start w:val="1"/>
+      <w:numFmt w:val="bullet"/>
+      <w:lvlText w:val="o"/>
       <w:lvlJc w:val="left"/>
       <w:pPr>
+        <w:ind w:left="4320" w:hanging="360"/>
+      </w:pPr>
+      <w:rPr>
+        <w:rFonts w:ascii="Courier New" w:hAnsi="Courier New" w:cs="Courier New" w:hint="default"/>
+      </w:rPr>
+    </w:lvl>
+    <w:lvl w:ilvl="5" w:tplc="04190005" w:tentative="1">
+      <w:start w:val="1"/>
+      <w:numFmt w:val="bullet"/>
+      <w:lvlText w:val=""/>
+      <w:lvlJc w:val="left"/>
+      <w:pPr>
         <w:ind w:left="5040" w:hanging="360"/>
       </w:pPr>
-    </w:lvl>
-    <w:lvl w:ilvl="7" w:tplc="04190019" w:tentative="1">
-      <w:start w:val="1"/>
-      <w:numFmt w:val="lowerLetter"/>
-      <w:lvlText w:val="%8."/>
+      <w:rPr>
+        <w:rFonts w:ascii="Wingdings" w:hAnsi="Wingdings" w:hint="default"/>
+      </w:rPr>
+    </w:lvl>
+    <w:lvl w:ilvl="6" w:tplc="04190001" w:tentative="1">
+      <w:start w:val="1"/>
+      <w:numFmt w:val="bullet"/>
+      <w:lvlText w:val=""/>
       <w:lvlJc w:val="left"/>
       <w:pPr>
         <w:ind w:left="5760" w:hanging="360"/>
       </w:pPr>
-    </w:lvl>
-    <w:lvl w:ilvl="8" w:tplc="0419001B" w:tentative="1">
-      <w:start w:val="1"/>
-      <w:numFmt w:val="lowerRoman"/>
-      <w:lvlText w:val="%9."/>
-      <w:lvlJc w:val="right"/>
-      <w:pPr>
-        <w:ind w:left="6480" w:hanging="180"/>
-      </w:pPr>
+      <w:rPr>
+        <w:rFonts w:ascii="Symbol" w:hAnsi="Symbol" w:hint="default"/>
+      </w:rPr>
+    </w:lvl>
+    <w:lvl w:ilvl="7" w:tplc="04190003" w:tentative="1">
+      <w:start w:val="1"/>
+      <w:numFmt w:val="bullet"/>
+      <w:lvlText w:val="o"/>
+      <w:lvlJc w:val="left"/>
+      <w:pPr>
+        <w:ind w:left="6480" w:hanging="360"/>
+      </w:pPr>
+      <w:rPr>
+        <w:rFonts w:ascii="Courier New" w:hAnsi="Courier New" w:cs="Courier New" w:hint="default"/>
+      </w:rPr>
+    </w:lvl>
+    <w:lvl w:ilvl="8" w:tplc="04190005" w:tentative="1">
+      <w:start w:val="1"/>
+      <w:numFmt w:val="bullet"/>
+      <w:lvlText w:val=""/>
+      <w:lvlJc w:val="left"/>
+      <w:pPr>
+        <w:ind w:left="7200" w:hanging="360"/>
+      </w:pPr>
+      <w:rPr>
+        <w:rFonts w:ascii="Wingdings" w:hAnsi="Wingdings" w:hint="default"/>
+      </w:rPr>
     </w:lvl>
   </w:abstractNum>
-  <w:abstractNum w:abstractNumId="1" w15:restartNumberingAfterBreak="0">
+  <w:abstractNum w:abstractNumId="6" w15:restartNumberingAfterBreak="0">
     <w:nsid w:val="405379E9"/>
     <w:multiLevelType w:val="hybridMultilevel"/>
     <w:tmpl w:val="75FA8D5E"/>
@@ -5793,7 +6824,93 @@
       </w:pPr>
     </w:lvl>
   </w:abstractNum>
-  <w:abstractNum w:abstractNumId="2" w15:restartNumberingAfterBreak="0">
+  <w:abstractNum w:abstractNumId="7" w15:restartNumberingAfterBreak="0">
+    <w:nsid w:val="5DB8216E"/>
+    <w:multiLevelType w:val="multilevel"/>
+    <w:tmpl w:val="0419001F"/>
+    <w:lvl w:ilvl="0">
+      <w:start w:val="1"/>
+      <w:numFmt w:val="decimal"/>
+      <w:lvlText w:val="%1."/>
+      <w:lvlJc w:val="left"/>
+      <w:pPr>
+        <w:ind w:left="360" w:hanging="360"/>
+      </w:pPr>
+    </w:lvl>
+    <w:lvl w:ilvl="1">
+      <w:start w:val="1"/>
+      <w:numFmt w:val="decimal"/>
+      <w:lvlText w:val="%1.%2."/>
+      <w:lvlJc w:val="left"/>
+      <w:pPr>
+        <w:ind w:left="792" w:hanging="432"/>
+      </w:pPr>
+    </w:lvl>
+    <w:lvl w:ilvl="2">
+      <w:start w:val="1"/>
+      <w:numFmt w:val="decimal"/>
+      <w:lvlText w:val="%1.%2.%3."/>
+      <w:lvlJc w:val="left"/>
+      <w:pPr>
+        <w:ind w:left="1224" w:hanging="504"/>
+      </w:pPr>
+    </w:lvl>
+    <w:lvl w:ilvl="3">
+      <w:start w:val="1"/>
+      <w:numFmt w:val="decimal"/>
+      <w:lvlText w:val="%1.%2.%3.%4."/>
+      <w:lvlJc w:val="left"/>
+      <w:pPr>
+        <w:ind w:left="1728" w:hanging="648"/>
+      </w:pPr>
+    </w:lvl>
+    <w:lvl w:ilvl="4">
+      <w:start w:val="1"/>
+      <w:numFmt w:val="decimal"/>
+      <w:lvlText w:val="%1.%2.%3.%4.%5."/>
+      <w:lvlJc w:val="left"/>
+      <w:pPr>
+        <w:ind w:left="2232" w:hanging="792"/>
+      </w:pPr>
+    </w:lvl>
+    <w:lvl w:ilvl="5">
+      <w:start w:val="1"/>
+      <w:numFmt w:val="decimal"/>
+      <w:lvlText w:val="%1.%2.%3.%4.%5.%6."/>
+      <w:lvlJc w:val="left"/>
+      <w:pPr>
+        <w:ind w:left="2736" w:hanging="936"/>
+      </w:pPr>
+    </w:lvl>
+    <w:lvl w:ilvl="6">
+      <w:start w:val="1"/>
+      <w:numFmt w:val="decimal"/>
+      <w:lvlText w:val="%1.%2.%3.%4.%5.%6.%7."/>
+      <w:lvlJc w:val="left"/>
+      <w:pPr>
+        <w:ind w:left="3240" w:hanging="1080"/>
+      </w:pPr>
+    </w:lvl>
+    <w:lvl w:ilvl="7">
+      <w:start w:val="1"/>
+      <w:numFmt w:val="decimal"/>
+      <w:lvlText w:val="%1.%2.%3.%4.%5.%6.%7.%8."/>
+      <w:lvlJc w:val="left"/>
+      <w:pPr>
+        <w:ind w:left="3744" w:hanging="1224"/>
+      </w:pPr>
+    </w:lvl>
+    <w:lvl w:ilvl="8">
+      <w:start w:val="1"/>
+      <w:numFmt w:val="decimal"/>
+      <w:lvlText w:val="%1.%2.%3.%4.%5.%6.%7.%8.%9."/>
+      <w:lvlJc w:val="left"/>
+      <w:pPr>
+        <w:ind w:left="4320" w:hanging="1440"/>
+      </w:pPr>
+    </w:lvl>
+  </w:abstractNum>
+  <w:abstractNum w:abstractNumId="8" w15:restartNumberingAfterBreak="0">
     <w:nsid w:val="5FBD2A76"/>
     <w:multiLevelType w:val="hybridMultilevel"/>
     <w:tmpl w:val="88DE3208"/>
@@ -5880,13 +6997,31 @@
     </w:lvl>
   </w:abstractNum>
   <w:num w:numId="1">
+    <w:abstractNumId w:val="6"/>
+  </w:num>
+  <w:num w:numId="2">
+    <w:abstractNumId w:val="2"/>
+  </w:num>
+  <w:num w:numId="3">
+    <w:abstractNumId w:val="8"/>
+  </w:num>
+  <w:num w:numId="4">
+    <w:abstractNumId w:val="3"/>
+  </w:num>
+  <w:num w:numId="5">
+    <w:abstractNumId w:val="4"/>
+  </w:num>
+  <w:num w:numId="6">
     <w:abstractNumId w:val="1"/>
   </w:num>
-  <w:num w:numId="2">
+  <w:num w:numId="7">
+    <w:abstractNumId w:val="7"/>
+  </w:num>
+  <w:num w:numId="8">
     <w:abstractNumId w:val="0"/>
   </w:num>
-  <w:num w:numId="3">
-    <w:abstractNumId w:val="2"/>
+  <w:num w:numId="9">
+    <w:abstractNumId w:val="5"/>
   </w:num>
 </w:numbering>
 </file>

</xml_diff>